<commit_message>
Levantamiento de observaciones al doc PGC.docx
</commit_message>
<xml_diff>
--- a/Desarrollo/1.SPACIA/1.Gestion/SPC_PP.docx
+++ b/Desarrollo/1.SPACIA/1.Gestion/SPC_PP.docx
@@ -114,7 +114,7 @@
           <w:p>
             <w:pPr>
               <w:spacing w:line="360" w:lineRule="auto"/>
-              <w:jc w:val="both"/>
+              <w:jc w:val="center"/>
               <w:rPr>
                 <w:rFonts w:ascii="Questrial" w:eastAsia="Questrial" w:hAnsi="Questrial" w:cs="Questrial"/>
                 <w:b/>
@@ -130,29 +130,22 @@
                 <w:lang w:val="es-PE"/>
               </w:rPr>
               <w:drawing>
-                <wp:anchor distT="0" distB="0" distL="114300" distR="114300" simplePos="0" relativeHeight="251658240" behindDoc="0" locked="0" layoutInCell="1" hidden="0" allowOverlap="1">
-                  <wp:simplePos x="0" y="0"/>
-                  <wp:positionH relativeFrom="margin">
-                    <wp:posOffset>1599685</wp:posOffset>
-                  </wp:positionH>
-                  <wp:positionV relativeFrom="paragraph">
-                    <wp:posOffset>150375</wp:posOffset>
-                  </wp:positionV>
-                  <wp:extent cx="2127250" cy="1595120"/>
-                  <wp:effectExtent l="0" t="0" r="0" b="0"/>
-                  <wp:wrapNone/>
-                  <wp:docPr id="2" name="image4.jpg"/>
-                  <wp:cNvGraphicFramePr/>
+                <wp:inline distT="0" distB="0" distL="0" distR="0" wp14:anchorId="37486739" wp14:editId="7CA6AE3F">
+                  <wp:extent cx="1792086" cy="2032635"/>
+                  <wp:effectExtent l="0" t="0" r="0" b="5715"/>
+                  <wp:docPr id="1" name="Imagen 1"/>
+                  <wp:cNvGraphicFramePr>
+                    <a:graphicFrameLocks xmlns:a="http://schemas.openxmlformats.org/drawingml/2006/main" noChangeAspect="1"/>
+                  </wp:cNvGraphicFramePr>
                   <a:graphic xmlns:a="http://schemas.openxmlformats.org/drawingml/2006/main">
                     <a:graphicData uri="http://schemas.openxmlformats.org/drawingml/2006/picture">
                       <pic:pic xmlns:pic="http://schemas.openxmlformats.org/drawingml/2006/picture">
                         <pic:nvPicPr>
-                          <pic:cNvPr id="0" name="image4.jpg"/>
-                          <pic:cNvPicPr preferRelativeResize="0"/>
+                          <pic:cNvPr id="1" name=""/>
+                          <pic:cNvPicPr/>
                         </pic:nvPicPr>
                         <pic:blipFill>
                           <a:blip r:embed="rId8"/>
-                          <a:srcRect/>
                           <a:stretch>
                             <a:fillRect/>
                           </a:stretch>
@@ -160,75 +153,18 @@
                         <pic:spPr>
                           <a:xfrm>
                             <a:off x="0" y="0"/>
-                            <a:ext cx="2127250" cy="1595120"/>
+                            <a:ext cx="1797690" cy="2038992"/>
                           </a:xfrm>
                           <a:prstGeom prst="rect">
                             <a:avLst/>
                           </a:prstGeom>
-                          <a:ln/>
                         </pic:spPr>
                       </pic:pic>
                     </a:graphicData>
                   </a:graphic>
-                </wp:anchor>
+                </wp:inline>
               </w:drawing>
             </w:r>
-          </w:p>
-          <w:p>
-            <w:pPr>
-              <w:spacing w:line="360" w:lineRule="auto"/>
-              <w:jc w:val="both"/>
-              <w:rPr>
-                <w:rFonts w:ascii="Questrial" w:eastAsia="Questrial" w:hAnsi="Questrial" w:cs="Questrial"/>
-                <w:b/>
-                <w:color w:val="17365D"/>
-                <w:sz w:val="24"/>
-                <w:szCs w:val="24"/>
-                <w:u w:val="single"/>
-              </w:rPr>
-            </w:pPr>
-          </w:p>
-          <w:p>
-            <w:pPr>
-              <w:spacing w:line="360" w:lineRule="auto"/>
-              <w:jc w:val="both"/>
-              <w:rPr>
-                <w:rFonts w:ascii="Questrial" w:eastAsia="Questrial" w:hAnsi="Questrial" w:cs="Questrial"/>
-                <w:b/>
-                <w:color w:val="17365D"/>
-                <w:sz w:val="24"/>
-                <w:szCs w:val="24"/>
-                <w:u w:val="single"/>
-              </w:rPr>
-            </w:pPr>
-          </w:p>
-          <w:p>
-            <w:pPr>
-              <w:spacing w:line="360" w:lineRule="auto"/>
-              <w:jc w:val="both"/>
-              <w:rPr>
-                <w:rFonts w:ascii="Questrial" w:eastAsia="Questrial" w:hAnsi="Questrial" w:cs="Questrial"/>
-                <w:b/>
-                <w:color w:val="17365D"/>
-                <w:sz w:val="24"/>
-                <w:szCs w:val="24"/>
-                <w:u w:val="single"/>
-              </w:rPr>
-            </w:pPr>
-          </w:p>
-          <w:p>
-            <w:pPr>
-              <w:spacing w:line="360" w:lineRule="auto"/>
-              <w:jc w:val="both"/>
-              <w:rPr>
-                <w:rFonts w:ascii="Questrial" w:eastAsia="Questrial" w:hAnsi="Questrial" w:cs="Questrial"/>
-                <w:b/>
-                <w:color w:val="17365D"/>
-                <w:sz w:val="24"/>
-                <w:szCs w:val="24"/>
-                <w:u w:val="single"/>
-              </w:rPr>
-            </w:pPr>
           </w:p>
           <w:p>
             <w:pPr>
@@ -251,29 +187,67 @@
                 <w:sz w:val="24"/>
                 <w:szCs w:val="24"/>
               </w:rPr>
-              <w:t>PROYECTO:</w:t>
-            </w:r>
-          </w:p>
-          <w:p>
-            <w:pPr>
-              <w:spacing w:line="360" w:lineRule="auto"/>
-              <w:jc w:val="center"/>
+              <w:t>PROYECTO</w:t>
+            </w:r>
+            <w:r>
               <w:rPr>
                 <w:rFonts w:ascii="Questrial" w:eastAsia="Questrial" w:hAnsi="Questrial" w:cs="Questrial"/>
                 <w:color w:val="17365D"/>
                 <w:sz w:val="48"/>
                 <w:szCs w:val="48"/>
               </w:rPr>
-            </w:pPr>
-            <w:r>
-              <w:rPr>
-                <w:rFonts w:ascii="Questrial" w:eastAsia="Questrial" w:hAnsi="Questrial" w:cs="Questrial"/>
-                <w:color w:val="17365D"/>
-                <w:sz w:val="48"/>
-                <w:szCs w:val="48"/>
-              </w:rPr>
-              <w:t>SPACIA</w:t>
-            </w:r>
+              <w:br/>
+            </w:r>
+            <w:r>
+              <w:rPr>
+                <w:noProof/>
+                <w:lang w:val="es-PE"/>
+              </w:rPr>
+              <w:drawing>
+                <wp:inline distT="0" distB="0" distL="0" distR="0" wp14:anchorId="76911966" wp14:editId="378852DE">
+                  <wp:extent cx="1201934" cy="601980"/>
+                  <wp:effectExtent l="0" t="0" r="0" b="7620"/>
+                  <wp:docPr id="4" name="Imagen 4"/>
+                  <wp:cNvGraphicFramePr>
+                    <a:graphicFrameLocks xmlns:a="http://schemas.openxmlformats.org/drawingml/2006/main" noChangeAspect="1"/>
+                  </wp:cNvGraphicFramePr>
+                  <a:graphic xmlns:a="http://schemas.openxmlformats.org/drawingml/2006/main">
+                    <a:graphicData uri="http://schemas.openxmlformats.org/drawingml/2006/picture">
+                      <pic:pic xmlns:pic="http://schemas.openxmlformats.org/drawingml/2006/picture">
+                        <pic:nvPicPr>
+                          <pic:cNvPr id="1" name=""/>
+                          <pic:cNvPicPr/>
+                        </pic:nvPicPr>
+                        <pic:blipFill>
+                          <a:blip r:embed="rId9"/>
+                          <a:stretch>
+                            <a:fillRect/>
+                          </a:stretch>
+                        </pic:blipFill>
+                        <pic:spPr>
+                          <a:xfrm>
+                            <a:off x="0" y="0"/>
+                            <a:ext cx="1311445" cy="656828"/>
+                          </a:xfrm>
+                          <a:prstGeom prst="rect">
+                            <a:avLst/>
+                          </a:prstGeom>
+                        </pic:spPr>
+                      </pic:pic>
+                    </a:graphicData>
+                  </a:graphic>
+                </wp:inline>
+              </w:drawing>
+            </w:r>
+            <w:r>
+              <w:rPr>
+                <w:noProof/>
+                <w:lang w:val="es-PE"/>
+              </w:rPr>
+              <w:t xml:space="preserve"> </w:t>
+            </w:r>
+            <w:bookmarkStart w:id="0" w:name="_GoBack"/>
+            <w:bookmarkEnd w:id="0"/>
           </w:p>
           <w:p>
             <w:pPr>
@@ -923,8 +897,8 @@
           <w:szCs w:val="24"/>
         </w:rPr>
       </w:pPr>
-      <w:bookmarkStart w:id="0" w:name="_gjdgxs" w:colFirst="0" w:colLast="0"/>
-      <w:bookmarkEnd w:id="0"/>
+      <w:bookmarkStart w:id="1" w:name="_gjdgxs" w:colFirst="0" w:colLast="0"/>
+      <w:bookmarkEnd w:id="1"/>
     </w:p>
     <w:p>
       <w:pPr>
@@ -935,12 +909,12 @@
         </w:numPr>
         <w:jc w:val="both"/>
       </w:pPr>
-      <w:bookmarkStart w:id="1" w:name="_Toc511397896"/>
+      <w:bookmarkStart w:id="2" w:name="_Toc511397896"/>
       <w:r>
         <w:lastRenderedPageBreak/>
         <w:t>Contenido</w:t>
       </w:r>
-      <w:bookmarkEnd w:id="1"/>
+      <w:bookmarkEnd w:id="2"/>
     </w:p>
     <w:sdt>
       <w:sdtPr>
@@ -975,126 +949,79 @@
           <w:r>
             <w:fldChar w:fldCharType="separate"/>
           </w:r>
-          <w:bookmarkStart w:id="2" w:name="_GoBack"/>
-          <w:bookmarkEnd w:id="2"/>
-          <w:r>
-            <w:rPr>
-              <w:rStyle w:val="Hipervnculo"/>
-              <w:noProof/>
-            </w:rPr>
-            <w:fldChar w:fldCharType="begin"/>
-          </w:r>
-          <w:r>
-            <w:rPr>
-              <w:rStyle w:val="Hipervnculo"/>
-              <w:noProof/>
-            </w:rPr>
-            <w:instrText xml:space="preserve"> </w:instrText>
-          </w:r>
-          <w:r>
-            <w:rPr>
-              <w:noProof/>
-            </w:rPr>
-            <w:instrText>HYPERLINK \l "_Toc511397896"</w:instrText>
-          </w:r>
-          <w:r>
-            <w:rPr>
-              <w:rStyle w:val="Hipervnculo"/>
-              <w:noProof/>
-            </w:rPr>
-            <w:instrText xml:space="preserve"> </w:instrText>
-          </w:r>
-          <w:r>
-            <w:rPr>
-              <w:rStyle w:val="Hipervnculo"/>
-              <w:noProof/>
-            </w:rPr>
-          </w:r>
-          <w:r>
-            <w:rPr>
-              <w:rStyle w:val="Hipervnculo"/>
-              <w:noProof/>
-            </w:rPr>
-            <w:fldChar w:fldCharType="separate"/>
-          </w:r>
-          <w:r>
-            <w:rPr>
-              <w:rStyle w:val="Hipervnculo"/>
-              <w:noProof/>
-            </w:rPr>
-            <w:t>1.</w:t>
-          </w:r>
-          <w:r>
-            <w:rPr>
-              <w:rFonts w:asciiTheme="minorHAnsi" w:eastAsiaTheme="minorEastAsia" w:hAnsiTheme="minorHAnsi" w:cstheme="minorBidi"/>
-              <w:noProof/>
-              <w:color w:val="auto"/>
-              <w:lang w:val="es-PE"/>
-            </w:rPr>
-            <w:tab/>
-          </w:r>
-          <w:r>
-            <w:rPr>
-              <w:rStyle w:val="Hipervnculo"/>
-              <w:noProof/>
-            </w:rPr>
-            <w:t>Contenido</w:t>
-          </w:r>
-          <w:r>
-            <w:rPr>
-              <w:noProof/>
-              <w:webHidden/>
-            </w:rPr>
-            <w:tab/>
-          </w:r>
-          <w:r>
-            <w:rPr>
-              <w:noProof/>
-              <w:webHidden/>
-            </w:rPr>
-            <w:fldChar w:fldCharType="begin"/>
-          </w:r>
-          <w:r>
-            <w:rPr>
-              <w:noProof/>
-              <w:webHidden/>
-            </w:rPr>
-            <w:instrText xml:space="preserve"> PAGEREF _Toc511397896 \h </w:instrText>
-          </w:r>
-          <w:r>
-            <w:rPr>
-              <w:noProof/>
-              <w:webHidden/>
-            </w:rPr>
-          </w:r>
-          <w:r>
-            <w:rPr>
-              <w:noProof/>
-              <w:webHidden/>
-            </w:rPr>
-            <w:fldChar w:fldCharType="separate"/>
-          </w:r>
-          <w:r>
-            <w:rPr>
-              <w:noProof/>
-              <w:webHidden/>
-            </w:rPr>
-            <w:t>3</w:t>
-          </w:r>
-          <w:r>
-            <w:rPr>
-              <w:noProof/>
-              <w:webHidden/>
-            </w:rPr>
-            <w:fldChar w:fldCharType="end"/>
-          </w:r>
-          <w:r>
-            <w:rPr>
-              <w:rStyle w:val="Hipervnculo"/>
-              <w:noProof/>
-            </w:rPr>
-            <w:fldChar w:fldCharType="end"/>
-          </w:r>
+          <w:hyperlink w:anchor="_Toc511397896" w:history="1">
+            <w:r>
+              <w:rPr>
+                <w:rStyle w:val="Hipervnculo"/>
+                <w:noProof/>
+              </w:rPr>
+              <w:t>1.</w:t>
+            </w:r>
+            <w:r>
+              <w:rPr>
+                <w:rFonts w:asciiTheme="minorHAnsi" w:eastAsiaTheme="minorEastAsia" w:hAnsiTheme="minorHAnsi" w:cstheme="minorBidi"/>
+                <w:noProof/>
+                <w:color w:val="auto"/>
+                <w:lang w:val="es-PE"/>
+              </w:rPr>
+              <w:tab/>
+            </w:r>
+            <w:r>
+              <w:rPr>
+                <w:rStyle w:val="Hipervnculo"/>
+                <w:noProof/>
+              </w:rPr>
+              <w:t>Contenido</w:t>
+            </w:r>
+            <w:r>
+              <w:rPr>
+                <w:noProof/>
+                <w:webHidden/>
+              </w:rPr>
+              <w:tab/>
+            </w:r>
+            <w:r>
+              <w:rPr>
+                <w:noProof/>
+                <w:webHidden/>
+              </w:rPr>
+              <w:fldChar w:fldCharType="begin"/>
+            </w:r>
+            <w:r>
+              <w:rPr>
+                <w:noProof/>
+                <w:webHidden/>
+              </w:rPr>
+              <w:instrText xml:space="preserve"> PAGEREF _Toc511397896 \h </w:instrText>
+            </w:r>
+            <w:r>
+              <w:rPr>
+                <w:noProof/>
+                <w:webHidden/>
+              </w:rPr>
+            </w:r>
+            <w:r>
+              <w:rPr>
+                <w:noProof/>
+                <w:webHidden/>
+              </w:rPr>
+              <w:fldChar w:fldCharType="separate"/>
+            </w:r>
+            <w:r>
+              <w:rPr>
+                <w:noProof/>
+                <w:webHidden/>
+              </w:rPr>
+              <w:t>3</w:t>
+            </w:r>
+            <w:r>
+              <w:rPr>
+                <w:noProof/>
+                <w:webHidden/>
+              </w:rPr>
+              <w:fldChar w:fldCharType="end"/>
+            </w:r>
+          </w:hyperlink>
         </w:p>
         <w:p>
           <w:pPr>
@@ -5523,31 +5450,7 @@
                 <w:sz w:val="24"/>
                 <w:szCs w:val="24"/>
               </w:rPr>
-              <w:t xml:space="preserve">Analista de software / </w:t>
-            </w:r>
-            <w:r>
-              <w:rPr>
-                <w:rFonts w:ascii="Questrial" w:eastAsia="Questrial" w:hAnsi="Questrial" w:cs="Questrial"/>
-                <w:sz w:val="24"/>
-                <w:szCs w:val="24"/>
-              </w:rPr>
-              <w:t>Documentación/</w:t>
-            </w:r>
-            <w:r>
-              <w:rPr>
-                <w:rFonts w:ascii="Questrial" w:eastAsia="Questrial" w:hAnsi="Questrial" w:cs="Questrial"/>
-                <w:sz w:val="24"/>
-                <w:szCs w:val="24"/>
-              </w:rPr>
-              <w:t>Calidad/</w:t>
-            </w:r>
-            <w:r>
-              <w:rPr>
-                <w:rFonts w:ascii="Questrial" w:eastAsia="Questrial" w:hAnsi="Questrial" w:cs="Questrial"/>
-                <w:sz w:val="24"/>
-                <w:szCs w:val="24"/>
-              </w:rPr>
-              <w:t>Testing</w:t>
+              <w:t>Analista de software / Documentación/Calidad/Testing</w:t>
             </w:r>
           </w:p>
         </w:tc>
@@ -9447,8 +9350,8 @@
         </w:numPr>
         <w:ind w:left="0"/>
         <w:sectPr>
-          <w:headerReference w:type="default" r:id="rId9"/>
-          <w:footerReference w:type="default" r:id="rId10"/>
+          <w:headerReference w:type="default" r:id="rId10"/>
+          <w:footerReference w:type="default" r:id="rId11"/>
           <w:pgSz w:w="12240" w:h="15840"/>
           <w:pgMar w:top="1417" w:right="1701" w:bottom="1417" w:left="1701" w:header="708" w:footer="708" w:gutter="0"/>
           <w:pgNumType w:start="1"/>
@@ -9521,7 +9424,7 @@
                     <pic:cNvPicPr/>
                   </pic:nvPicPr>
                   <pic:blipFill>
-                    <a:blip r:embed="rId11"/>
+                    <a:blip r:embed="rId12"/>
                     <a:stretch>
                       <a:fillRect/>
                     </a:stretch>
@@ -9602,7 +9505,7 @@
       <w:rPr>
         <w:noProof/>
       </w:rPr>
-      <w:t>11</w:t>
+      <w:t>2</w:t>
     </w:r>
     <w:r>
       <w:fldChar w:fldCharType="end"/>
@@ -11332,7 +11235,7 @@
 </file>
 
 <file path=customXml/itemProps1.xml><?xml version="1.0" encoding="utf-8"?>
-<ds:datastoreItem xmlns:ds="http://schemas.openxmlformats.org/officeDocument/2006/customXml" ds:itemID="{290A0047-38E1-42E2-9A86-0C2FFE6DDE1C}">
+<ds:datastoreItem xmlns:ds="http://schemas.openxmlformats.org/officeDocument/2006/customXml" ds:itemID="{26B073A6-9A43-4EDD-B6DE-6FBFC257DD0B}">
   <ds:schemaRefs>
     <ds:schemaRef ds:uri="http://schemas.openxmlformats.org/officeDocument/2006/bibliography"/>
   </ds:schemaRefs>

</xml_diff>